<commit_message>
Grafico de caso de uso mas detallado
</commit_message>
<xml_diff>
--- a/Consolidada.docx
+++ b/Consolidada.docx
@@ -10316,7 +10316,6 @@
         <w:pStyle w:val="Ttulo3"/>
         <w:rPr>
           <w:rFonts w:ascii="Calibri" w:hAnsi="Calibri" w:cs="Calibri"/>
-          <w:b w:val="0"/>
           <w:bCs w:val="0"/>
           <w:color w:val="auto"/>
           <w:sz w:val="28"/>
@@ -10327,7 +10326,6 @@
       <w:r>
         <w:rPr>
           <w:rFonts w:ascii="Calibri" w:hAnsi="Calibri" w:cs="Calibri"/>
-          <w:b w:val="0"/>
           <w:bCs w:val="0"/>
           <w:color w:val="auto"/>
           <w:sz w:val="28"/>
@@ -11294,43 +11292,28 @@
       <w:bookmarkStart w:id="24" w:name="_Toc450870290"/>
       <w:r>
         <w:rPr>
-          <w:rFonts w:ascii="Times New Roman" w:hAnsi="Times New Roman" w:cs="Times New Roman"/>
+          <w:rFonts w:ascii="Calibri" w:hAnsi="Calibri" w:cs="Calibri"/>
+          <w:b w:val="0"/>
           <w:bCs w:val="0"/>
-          <w:color w:val="auto"/>
-          <w:sz w:val="28"/>
-          <w:szCs w:val="28"/>
-        </w:rPr>
-        <w:lastRenderedPageBreak/>
-        <w:t>Gráfico de caso de uso general</w:t>
-      </w:r>
-      <w:bookmarkEnd w:id="24"/>
-    </w:p>
-    <w:p>
-      <w:pPr>
-        <w:jc w:val="center"/>
-        <w:rPr>
-          <w:rFonts w:ascii="Calibri" w:hAnsi="Calibri" w:cs="Calibri"/>
-          <w:b/>
-          <w:bCs/>
-          <w:sz w:val="28"/>
-          <w:szCs w:val="28"/>
-        </w:rPr>
-      </w:pPr>
-      <w:r>
-        <w:rPr>
-          <w:rFonts w:ascii="Calibri" w:hAnsi="Calibri" w:cs="Calibri"/>
-          <w:b/>
-          <w:bCs/>
           <w:noProof/>
           <w:sz w:val="28"/>
           <w:szCs w:val="28"/>
           <w:lang w:eastAsia="es-ES"/>
         </w:rPr>
+        <w:lastRenderedPageBreak/>
         <w:drawing>
-          <wp:inline distT="0" distB="0" distL="0" distR="0" wp14:anchorId="4D13AFD6" wp14:editId="074D9570">
-            <wp:extent cx="5882185" cy="2866030"/>
+          <wp:anchor distT="0" distB="0" distL="114300" distR="114300" simplePos="0" relativeHeight="251671552" behindDoc="1" locked="0" layoutInCell="1" allowOverlap="1" wp14:anchorId="3C00C504" wp14:editId="049311C8">
+            <wp:simplePos x="0" y="0"/>
+            <wp:positionH relativeFrom="column">
+              <wp:posOffset>2540</wp:posOffset>
+            </wp:positionH>
+            <wp:positionV relativeFrom="paragraph">
+              <wp:posOffset>207645</wp:posOffset>
+            </wp:positionV>
+            <wp:extent cx="5841365" cy="3825875"/>
             <wp:effectExtent l="0" t="0" r="0" b="0"/>
-            <wp:docPr id="11" name="0 Imagen"/>
+            <wp:wrapNone/>
+            <wp:docPr id="14" name="0 Imagen"/>
             <wp:cNvGraphicFramePr>
               <a:graphicFrameLocks xmlns:a="http://schemas.openxmlformats.org/drawingml/2006/main" noChangeAspect="1"/>
             </wp:cNvGraphicFramePr>
@@ -11338,7 +11321,7 @@
               <a:graphicData uri="http://schemas.openxmlformats.org/drawingml/2006/picture">
                 <pic:pic xmlns:pic="http://schemas.openxmlformats.org/drawingml/2006/picture">
                   <pic:nvPicPr>
-                    <pic:cNvPr id="0" name="GraficoModeladoRequisitoNegocio.png"/>
+                    <pic:cNvPr id="0" name="GraficoModeladoRequisitoSistema.png"/>
                     <pic:cNvPicPr/>
                   </pic:nvPicPr>
                   <pic:blipFill>
@@ -11356,7 +11339,7 @@
                   <pic:spPr>
                     <a:xfrm>
                       <a:off x="0" y="0"/>
-                      <a:ext cx="5880847" cy="2865378"/>
+                      <a:ext cx="5841365" cy="3825875"/>
                     </a:xfrm>
                     <a:prstGeom prst="rect">
                       <a:avLst/>
@@ -11365,10 +11348,45 @@
                 </pic:pic>
               </a:graphicData>
             </a:graphic>
-          </wp:inline>
+            <wp14:sizeRelH relativeFrom="page">
+              <wp14:pctWidth>0</wp14:pctWidth>
+            </wp14:sizeRelH>
+            <wp14:sizeRelV relativeFrom="page">
+              <wp14:pctHeight>0</wp14:pctHeight>
+            </wp14:sizeRelV>
+          </wp:anchor>
         </w:drawing>
       </w:r>
-    </w:p>
+      <w:r>
+        <w:rPr>
+          <w:rFonts w:ascii="Times New Roman" w:hAnsi="Times New Roman" w:cs="Times New Roman"/>
+          <w:bCs w:val="0"/>
+          <w:color w:val="auto"/>
+          <w:sz w:val="28"/>
+          <w:szCs w:val="28"/>
+        </w:rPr>
+        <w:t>Gráfico de caso de uso general</w:t>
+      </w:r>
+      <w:bookmarkEnd w:id="24"/>
+    </w:p>
+    <w:p>
+      <w:pPr>
+        <w:jc w:val="center"/>
+        <w:rPr>
+          <w:rFonts w:ascii="Calibri" w:hAnsi="Calibri" w:cs="Calibri"/>
+          <w:b/>
+          <w:bCs/>
+          <w:sz w:val="28"/>
+          <w:szCs w:val="28"/>
+        </w:rPr>
+      </w:pPr>
+    </w:p>
+    <w:p/>
+    <w:p/>
+    <w:p/>
+    <w:p/>
+    <w:p/>
+    <w:p/>
     <w:p>
       <w:r>
         <w:t xml:space="preserve">  1.1 Registrarse de parte del Usuario</w:t>
@@ -11395,6 +11413,9 @@
           </w:tcPr>
           <w:p>
             <w:pPr>
+              <w:tabs>
+                <w:tab w:val="right" w:pos="1735"/>
+              </w:tabs>
               <w:rPr>
                 <w:rFonts w:ascii="Times New Roman" w:hAnsi="Times New Roman"/>
                 <w:b/>
@@ -11410,6 +11431,15 @@
                 <w:szCs w:val="24"/>
               </w:rPr>
               <w:t xml:space="preserve">Nombre </w:t>
+            </w:r>
+            <w:r>
+              <w:rPr>
+                <w:rFonts w:ascii="Times New Roman" w:hAnsi="Times New Roman"/>
+                <w:b/>
+                <w:sz w:val="24"/>
+                <w:szCs w:val="24"/>
+              </w:rPr>
+              <w:tab/>
             </w:r>
           </w:p>
         </w:tc>
@@ -11761,20 +11791,6 @@
               </w:rPr>
               <w:t>Creará roles para sus empleados de acuerdo a sus funciones.</w:t>
             </w:r>
-          </w:p>
-          <w:p>
-            <w:pPr>
-              <w:pStyle w:val="Prrafodelista"/>
-              <w:numPr>
-                <w:ilvl w:val="0"/>
-                <w:numId w:val="22"/>
-              </w:numPr>
-              <w:rPr>
-                <w:rFonts w:ascii="Times New Roman" w:hAnsi="Times New Roman"/>
-                <w:sz w:val="24"/>
-                <w:szCs w:val="24"/>
-              </w:rPr>
-            </w:pPr>
           </w:p>
         </w:tc>
       </w:tr>
@@ -11895,8 +11911,11 @@
     <w:p/>
     <w:p/>
     <w:p/>
-    <w:p>
-      <w:r>
+    <w:p/>
+    <w:p/>
+    <w:p>
+      <w:r>
+        <w:lastRenderedPageBreak/>
         <w:t>1.2 Administrador de Roles</w:t>
       </w:r>
     </w:p>
@@ -13277,6 +13296,8 @@
     <w:p/>
     <w:p/>
     <w:p/>
+    <w:p/>
+    <w:p/>
     <w:p>
       <w:pPr>
         <w:jc w:val="center"/>
@@ -14683,10 +14704,10 @@
           <w:lang w:eastAsia="es-ES"/>
         </w:rPr>
         <w:drawing>
-          <wp:inline distT="0" distB="0" distL="0" distR="0" wp14:anchorId="78477867" wp14:editId="68E31089">
-            <wp:extent cx="5396477" cy="3089835"/>
+          <wp:inline distT="0" distB="0" distL="0" distR="0">
+            <wp:extent cx="5389106" cy="2141621"/>
             <wp:effectExtent l="0" t="0" r="0" b="0"/>
-            <wp:docPr id="7" name="0 Imagen"/>
+            <wp:docPr id="13" name="0 Imagen"/>
             <wp:cNvGraphicFramePr>
               <a:graphicFrameLocks xmlns:a="http://schemas.openxmlformats.org/drawingml/2006/main" noChangeAspect="1"/>
             </wp:cNvGraphicFramePr>
@@ -14694,7 +14715,7 @@
               <a:graphicData uri="http://schemas.openxmlformats.org/drawingml/2006/picture">
                 <pic:pic xmlns:pic="http://schemas.openxmlformats.org/drawingml/2006/picture">
                   <pic:nvPicPr>
-                    <pic:cNvPr id="0" name="GraficoModeladoRequerimientoNegocio.png"/>
+                    <pic:cNvPr id="0" name="GraficoModeladoRequisitoNegocio 2.png"/>
                     <pic:cNvPicPr/>
                   </pic:nvPicPr>
                   <pic:blipFill>
@@ -14712,7 +14733,7 @@
                   <pic:spPr>
                     <a:xfrm>
                       <a:off x="0" y="0"/>
-                      <a:ext cx="5400040" cy="3091875"/>
+                      <a:ext cx="5400040" cy="2145966"/>
                     </a:xfrm>
                     <a:prstGeom prst="rect">
                       <a:avLst/>
@@ -14740,6 +14761,66 @@
     <w:p/>
     <w:p/>
     <w:p/>
+    <w:p>
+      <w:pPr>
+        <w:pStyle w:val="Default"/>
+        <w:jc w:val="center"/>
+        <w:rPr>
+          <w:b/>
+          <w:bCs/>
+          <w:sz w:val="28"/>
+          <w:szCs w:val="23"/>
+        </w:rPr>
+      </w:pPr>
+    </w:p>
+    <w:p>
+      <w:pPr>
+        <w:pStyle w:val="Default"/>
+        <w:jc w:val="center"/>
+        <w:rPr>
+          <w:b/>
+          <w:bCs/>
+          <w:sz w:val="28"/>
+          <w:szCs w:val="23"/>
+        </w:rPr>
+      </w:pPr>
+    </w:p>
+    <w:p>
+      <w:pPr>
+        <w:pStyle w:val="Default"/>
+        <w:jc w:val="center"/>
+        <w:rPr>
+          <w:b/>
+          <w:bCs/>
+          <w:sz w:val="28"/>
+          <w:szCs w:val="23"/>
+        </w:rPr>
+      </w:pPr>
+    </w:p>
+    <w:p>
+      <w:pPr>
+        <w:pStyle w:val="Default"/>
+        <w:jc w:val="center"/>
+        <w:rPr>
+          <w:b/>
+          <w:bCs/>
+          <w:sz w:val="28"/>
+          <w:szCs w:val="23"/>
+        </w:rPr>
+      </w:pPr>
+    </w:p>
+    <w:p>
+      <w:pPr>
+        <w:pStyle w:val="Default"/>
+        <w:jc w:val="center"/>
+        <w:rPr>
+          <w:b/>
+          <w:bCs/>
+          <w:sz w:val="28"/>
+          <w:szCs w:val="23"/>
+        </w:rPr>
+      </w:pPr>
+    </w:p>
     <w:p>
       <w:pPr>
         <w:pStyle w:val="Default"/>
@@ -16453,8 +16534,6 @@
           <w:sz w:val="28"/>
         </w:rPr>
       </w:pPr>
-      <w:bookmarkStart w:id="28" w:name="_GoBack"/>
-      <w:bookmarkEnd w:id="28"/>
     </w:p>
     <w:p>
       <w:pPr>
@@ -16526,7 +16605,7 @@
           <w:sz w:val="28"/>
         </w:rPr>
       </w:pPr>
-      <w:bookmarkStart w:id="29" w:name="_Toc450870294"/>
+      <w:bookmarkStart w:id="28" w:name="_Toc450870294"/>
       <w:r>
         <w:rPr>
           <w:rFonts w:ascii="Times New Roman" w:hAnsi="Times New Roman" w:cs="Times New Roman"/>
@@ -16536,7 +16615,7 @@
         <w:lastRenderedPageBreak/>
         <w:t>Calendarización</w:t>
       </w:r>
-      <w:bookmarkEnd w:id="29"/>
+      <w:bookmarkEnd w:id="28"/>
     </w:p>
     <w:p>
       <w:pPr>
@@ -17007,7 +17086,7 @@
           </w14:textFill>
         </w:rPr>
       </w:pPr>
-      <w:bookmarkStart w:id="30" w:name="_Toc450870295"/>
+      <w:bookmarkStart w:id="29" w:name="_Toc450870295"/>
       <w:r>
         <w:rPr>
           <w:b w:val="0"/>
@@ -17118,7 +17197,7 @@
         </w:rPr>
         <w:t>V</w:t>
       </w:r>
-      <w:bookmarkEnd w:id="30"/>
+      <w:bookmarkEnd w:id="29"/>
     </w:p>
     <w:p>
       <w:pPr>
@@ -17508,7 +17587,7 @@
           <w:lang w:eastAsia="en-US"/>
         </w:rPr>
       </w:pPr>
-      <w:bookmarkStart w:id="31" w:name="_Toc450870296"/>
+      <w:bookmarkStart w:id="30" w:name="_Toc450870296"/>
       <w:r>
         <w:rPr>
           <w:rFonts w:asciiTheme="minorHAnsi" w:eastAsiaTheme="minorHAnsi" w:hAnsiTheme="minorHAnsi"/>
@@ -17520,7 +17599,7 @@
         </w:rPr>
         <w:t>COCOMO2</w:t>
       </w:r>
-      <w:bookmarkEnd w:id="31"/>
+      <w:bookmarkEnd w:id="30"/>
     </w:p>
     <w:p>
       <w:pPr>
@@ -17789,7 +17868,7 @@
           </w14:textOutline>
         </w:rPr>
       </w:pPr>
-      <w:bookmarkStart w:id="32" w:name="_Toc450870297"/>
+      <w:bookmarkStart w:id="31" w:name="_Toc450870297"/>
       <w:r>
         <w:rPr>
           <w:rFonts w:asciiTheme="minorHAnsi" w:eastAsiaTheme="minorHAnsi" w:hAnsiTheme="minorHAnsi"/>
@@ -17801,7 +17880,7 @@
         </w:rPr>
         <w:t>Características</w:t>
       </w:r>
-      <w:bookmarkEnd w:id="32"/>
+      <w:bookmarkEnd w:id="31"/>
     </w:p>
     <w:p>
       <w:pPr>
@@ -17892,7 +17971,7 @@
           <w:lang w:eastAsia="en-US"/>
         </w:rPr>
       </w:pPr>
-      <w:bookmarkStart w:id="33" w:name="_Toc450870298"/>
+      <w:bookmarkStart w:id="32" w:name="_Toc450870298"/>
       <w:r>
         <w:rPr>
           <w:rFonts w:asciiTheme="minorHAnsi" w:eastAsiaTheme="minorHAnsi" w:hAnsiTheme="minorHAnsi"/>
@@ -17904,7 +17983,7 @@
         </w:rPr>
         <w:t>Objetivos para la construcción de COCOMO II</w:t>
       </w:r>
-      <w:bookmarkEnd w:id="33"/>
+      <w:bookmarkEnd w:id="32"/>
     </w:p>
     <w:p>
       <w:pPr>
@@ -17975,7 +18054,15 @@
         <w:rPr>
           <w:rFonts w:cs="Arial"/>
         </w:rPr>
-        <w:t xml:space="preserve"> de proyectos de software que permitiera la calibración continua del modelo, y así incrementar la precisión en la estimación. </w:t>
+        <w:t xml:space="preserve"> de proyectos de software que permitiera la calibración continua del modelo, y así incrementar </w:t>
+      </w:r>
+      <w:bookmarkStart w:id="33" w:name="_GoBack"/>
+      <w:bookmarkEnd w:id="33"/>
+      <w:r>
+        <w:rPr>
+          <w:rFonts w:cs="Arial"/>
+        </w:rPr>
+        <w:t xml:space="preserve">la precisión en la estimación. </w:t>
       </w:r>
     </w:p>
     <w:p>
@@ -30312,7 +30399,7 @@
           <w:rPr>
             <w:noProof/>
           </w:rPr>
-          <w:t>20</w:t>
+          <w:t>22</w:t>
         </w:r>
         <w:r>
           <w:fldChar w:fldCharType="end"/>
@@ -37690,7 +37777,7 @@
 </file>
 
 <file path=customXml/itemProps1.xml><?xml version="1.0" encoding="utf-8"?>
-<ds:datastoreItem xmlns:ds="http://schemas.openxmlformats.org/officeDocument/2006/customXml" ds:itemID="{AC02F444-6E43-48AA-A279-89DE8F008175}">
+<ds:datastoreItem xmlns:ds="http://schemas.openxmlformats.org/officeDocument/2006/customXml" ds:itemID="{EE93C3A1-693F-4129-AD5A-0B9EDF1A64B7}">
   <ds:schemaRefs>
     <ds:schemaRef ds:uri="http://schemas.openxmlformats.org/officeDocument/2006/bibliography"/>
   </ds:schemaRefs>

</xml_diff>